<commit_message>
Adicionado sample de teste da imagem
</commit_message>
<xml_diff>
--- a/tests/testTemplate.docx
+++ b/tests/testTemplate.docx
@@ -120,6 +120,27 @@
       <w:r>
         <w:rPr/>
         <w:t>${glossary.GlossDiv.GlossList.GlossEntry.GlossSee}</w:t>
+      </w:r>
+    </w:p>
+    <w:p>
+      <w:pPr>
+        <w:pStyle w:val="Normal"/>
+        <w:jc w:val="left"/>
+        <w:rPr/>
+      </w:pPr>
+      <w:r>
+        <w:rPr/>
+      </w:r>
+    </w:p>
+    <w:p>
+      <w:pPr>
+        <w:pStyle w:val="Normal"/>
+        <w:jc w:val="left"/>
+        <w:rPr/>
+      </w:pPr>
+      <w:r>
+        <w:rPr/>
+        <w:t>${%image}</w:t>
       </w:r>
     </w:p>
     <w:sectPr>

</xml_diff>